<commit_message>
Elaboration Iteration 2 update
Udpated Iteration 4 with more detail in the outcomes sections.
</commit_message>
<xml_diff>
--- a/Iteration Plan 4.docx
+++ b/Iteration Plan 4.docx
@@ -15,19 +15,7 @@
         <w:pStyle w:val="Title"/>
       </w:pPr>
       <w:r>
-        <w:t>Iteration Plan</w:t>
-      </w:r>
-      <w:r>
-        <w:fldChar w:fldCharType="begin"/>
-      </w:r>
-      <w:r>
-        <w:instrText xml:space="preserve"> TITLE  \* MERGEFORMAT </w:instrText>
-      </w:r>
-      <w:r>
-        <w:fldChar w:fldCharType="end"/>
-      </w:r>
-      <w:r>
-        <w:t xml:space="preserve"> 3</w:t>
+        <w:t>Elaboration Iteration 2 (4)</w:t>
       </w:r>
     </w:p>
     <w:p>
@@ -161,27 +149,162 @@
           <w:tcPr>
             <w:tcW w:w="7794" w:type="dxa"/>
           </w:tcPr>
-          <w:p/>
+          <w:p>
+            <w:r>
+              <w:t>Architecure, Vision, Requirement Model &amp; Project Plan documents submitted</w:t>
+            </w:r>
+          </w:p>
         </w:tc>
         <w:tc>
           <w:tcPr>
             <w:tcW w:w="3167" w:type="dxa"/>
           </w:tcPr>
-          <w:p/>
+          <w:p>
+            <w:r>
+              <w:t>30-04-18</w:t>
+            </w:r>
+          </w:p>
         </w:tc>
       </w:tr>
       <w:tr>
+        <w:trPr>
+          <w:trHeight w:val="395"/>
+        </w:trPr>
         <w:tc>
           <w:tcPr>
             <w:tcW w:w="7794" w:type="dxa"/>
           </w:tcPr>
-          <w:p/>
+          <w:p>
+            <w:r>
+              <w:t>Review of all documents listed above submitted</w:t>
+            </w:r>
+          </w:p>
         </w:tc>
         <w:tc>
           <w:tcPr>
             <w:tcW w:w="3167" w:type="dxa"/>
           </w:tcPr>
-          <w:p/>
+          <w:p>
+            <w:r>
+              <w:t>4-05-18</w:t>
+            </w:r>
+          </w:p>
+        </w:tc>
+      </w:tr>
+      <w:tr>
+        <w:trPr>
+          <w:trHeight w:val="283"/>
+        </w:trPr>
+        <w:tc>
+          <w:tcPr>
+            <w:tcW w:w="7794" w:type="dxa"/>
+          </w:tcPr>
+          <w:p>
+            <w:r>
+              <w:t>Database set up complete</w:t>
+            </w:r>
+          </w:p>
+        </w:tc>
+        <w:tc>
+          <w:tcPr>
+            <w:tcW w:w="3167" w:type="dxa"/>
+          </w:tcPr>
+          <w:p>
+            <w:r>
+              <w:t>25-04-18</w:t>
+            </w:r>
+          </w:p>
+        </w:tc>
+      </w:tr>
+      <w:tr>
+        <w:trPr>
+          <w:trHeight w:val="367"/>
+        </w:trPr>
+        <w:tc>
+          <w:tcPr>
+            <w:tcW w:w="7794" w:type="dxa"/>
+          </w:tcPr>
+          <w:p>
+            <w:r>
+              <w:t>PhP script complete</w:t>
+            </w:r>
+          </w:p>
+        </w:tc>
+        <w:tc>
+          <w:tcPr>
+            <w:tcW w:w="3167" w:type="dxa"/>
+          </w:tcPr>
+          <w:p>
+            <w:r>
+              <w:t>28-04-18</w:t>
+            </w:r>
+          </w:p>
+        </w:tc>
+      </w:tr>
+      <w:tr>
+        <w:tc>
+          <w:tcPr>
+            <w:tcW w:w="7794" w:type="dxa"/>
+          </w:tcPr>
+          <w:p>
+            <w:r>
+              <w:t>C# code inside of Unity complete</w:t>
+            </w:r>
+          </w:p>
+        </w:tc>
+        <w:tc>
+          <w:tcPr>
+            <w:tcW w:w="3167" w:type="dxa"/>
+          </w:tcPr>
+          <w:p>
+            <w:r>
+              <w:t>2-05-18</w:t>
+            </w:r>
+          </w:p>
+        </w:tc>
+      </w:tr>
+      <w:tr>
+        <w:tc>
+          <w:tcPr>
+            <w:tcW w:w="7794" w:type="dxa"/>
+          </w:tcPr>
+          <w:p>
+            <w:r>
+              <w:t xml:space="preserve">UI linked to C# inside of Unity </w:t>
+            </w:r>
+          </w:p>
+        </w:tc>
+        <w:tc>
+          <w:tcPr>
+            <w:tcW w:w="3167" w:type="dxa"/>
+          </w:tcPr>
+          <w:p>
+            <w:r>
+              <w:t>5-05-18</w:t>
+            </w:r>
+          </w:p>
+        </w:tc>
+      </w:tr>
+      <w:tr>
+        <w:tc>
+          <w:tcPr>
+            <w:tcW w:w="7794" w:type="dxa"/>
+          </w:tcPr>
+          <w:p>
+            <w:r>
+              <w:t>Members submitted quesitons</w:t>
+            </w:r>
+          </w:p>
+        </w:tc>
+        <w:tc>
+          <w:tcPr>
+            <w:tcW w:w="3167" w:type="dxa"/>
+          </w:tcPr>
+          <w:p>
+            <w:r>
+              <w:t>7-05-18</w:t>
+            </w:r>
+          </w:p>
         </w:tc>
       </w:tr>
       <w:tr>
@@ -224,10 +347,7 @@
     </w:p>
     <w:p>
       <w:r>
-        <w:t>1</w:t>
-      </w:r>
-      <w:r>
-        <w:t xml:space="preserve">. </w:t>
+        <w:t xml:space="preserve">1. </w:t>
       </w:r>
       <w:r>
         <w:tab/>
@@ -236,10 +356,7 @@
     </w:p>
     <w:p>
       <w:r>
-        <w:t>2</w:t>
-      </w:r>
-      <w:r>
-        <w:t xml:space="preserve">. </w:t>
+        <w:t xml:space="preserve">2. </w:t>
       </w:r>
       <w:r>
         <w:tab/>
@@ -253,6 +370,18 @@
       <w:r>
         <w:tab/>
         <w:t>Review members draft documents and work</w:t>
+      </w:r>
+      <w:r>
+        <w:t xml:space="preserve"> for LCAM</w:t>
+      </w:r>
+    </w:p>
+    <w:p>
+      <w:r>
+        <w:t xml:space="preserve">4. </w:t>
+      </w:r>
+      <w:r>
+        <w:tab/>
+        <w:t xml:space="preserve">Database integration, setting up database tables, writing PhP, writing c# and hooking up UI in Unity. </w:t>
       </w:r>
     </w:p>
     <w:p>
@@ -330,6 +459,8 @@
         </w:rPr>
         <w:t xml:space="preserve"> assigned tasks submitted to version control for reviewing by assigned reviewer.</w:t>
       </w:r>
+      <w:bookmarkStart w:id="1" w:name="_GoBack"/>
+      <w:bookmarkEnd w:id="1"/>
     </w:p>
     <w:p>
       <w:pPr>
@@ -465,7 +596,6 @@
                 <w:szCs w:val="18"/>
                 <w:lang w:eastAsia="ja-JP"/>
               </w:rPr>
-              <w:lastRenderedPageBreak/>
               <w:t>Work Item ID</w:t>
             </w:r>
           </w:p>
@@ -821,6 +951,160 @@
           </w:p>
           <w:p>
             <w:pPr>
+              <w:autoSpaceDE w:val="0"/>
+              <w:autoSpaceDN w:val="0"/>
+              <w:adjustRightInd w:val="0"/>
+              <w:spacing w:after="240" w:line="300" w:lineRule="atLeast"/>
+              <w:rPr>
+                <w:rFonts w:ascii="Times" w:eastAsiaTheme="minorHAnsi" w:hAnsi="Times" w:cs="Times"/>
+                <w:color w:val="000000"/>
+                <w:sz w:val="24"/>
+                <w:szCs w:val="24"/>
+                <w:lang w:val="en-AU"/>
+              </w:rPr>
+            </w:pPr>
+            <w:r>
+              <w:rPr>
+                <w:rFonts w:ascii="Times" w:eastAsiaTheme="minorHAnsi" w:hAnsi="Times" w:cs="Times"/>
+                <w:color w:val="000000"/>
+                <w:sz w:val="26"/>
+                <w:szCs w:val="26"/>
+                <w:lang w:val="en-AU"/>
+              </w:rPr>
+              <w:t xml:space="preserve">All DI criteria as specified in LCOM Vision criteria. </w:t>
+            </w:r>
+          </w:p>
+          <w:p>
+            <w:pPr>
+              <w:autoSpaceDE w:val="0"/>
+              <w:autoSpaceDN w:val="0"/>
+              <w:adjustRightInd w:val="0"/>
+              <w:spacing w:after="240" w:line="300" w:lineRule="atLeast"/>
+              <w:rPr>
+                <w:rFonts w:ascii="Times" w:eastAsiaTheme="minorHAnsi" w:hAnsi="Times" w:cs="Times"/>
+                <w:color w:val="000000"/>
+                <w:sz w:val="26"/>
+                <w:szCs w:val="26"/>
+                <w:lang w:val="en-AU"/>
+              </w:rPr>
+            </w:pPr>
+            <w:r>
+              <w:rPr>
+                <w:rFonts w:ascii="Times" w:eastAsiaTheme="minorHAnsi" w:hAnsi="Times" w:cs="Times"/>
+                <w:color w:val="000000"/>
+                <w:sz w:val="26"/>
+                <w:szCs w:val="26"/>
+                <w:lang w:val="en-AU"/>
+              </w:rPr>
+              <w:t xml:space="preserve">The Vision has been updated to reflect </w:t>
+            </w:r>
+            <w:r>
+              <w:rPr>
+                <w:rFonts w:ascii="Times" w:eastAsiaTheme="minorHAnsi" w:hAnsi="Times" w:cs="Times"/>
+                <w:b/>
+                <w:bCs/>
+                <w:color w:val="000000"/>
+                <w:sz w:val="26"/>
+                <w:szCs w:val="26"/>
+                <w:lang w:val="en-AU"/>
+              </w:rPr>
+              <w:t xml:space="preserve">most </w:t>
+            </w:r>
+            <w:r>
+              <w:rPr>
+                <w:rFonts w:ascii="Times" w:eastAsiaTheme="minorHAnsi" w:hAnsi="Times" w:cs="Times"/>
+                <w:color w:val="000000"/>
+                <w:sz w:val="26"/>
+                <w:szCs w:val="26"/>
+                <w:lang w:val="en-AU"/>
+              </w:rPr>
+              <w:t xml:space="preserve">changes in project scope. </w:t>
+            </w:r>
+          </w:p>
+          <w:p>
+            <w:pPr>
+              <w:autoSpaceDE w:val="0"/>
+              <w:autoSpaceDN w:val="0"/>
+              <w:adjustRightInd w:val="0"/>
+              <w:spacing w:after="240" w:line="300" w:lineRule="atLeast"/>
+              <w:rPr>
+                <w:rFonts w:ascii="Times" w:eastAsiaTheme="minorHAnsi" w:hAnsi="Times" w:cs="Times"/>
+                <w:color w:val="000000"/>
+                <w:sz w:val="26"/>
+                <w:szCs w:val="26"/>
+                <w:lang w:val="en-AU"/>
+              </w:rPr>
+            </w:pPr>
+            <w:r>
+              <w:rPr>
+                <w:rFonts w:ascii="Times" w:eastAsiaTheme="minorHAnsi" w:hAnsi="Times" w:cs="Times"/>
+                <w:color w:val="000000"/>
+                <w:sz w:val="26"/>
+                <w:szCs w:val="26"/>
+                <w:lang w:val="en-AU"/>
+              </w:rPr>
+              <w:t xml:space="preserve">The vision is mostly consistent with the revised requirement model. </w:t>
+            </w:r>
+          </w:p>
+          <w:p>
+            <w:pPr>
+              <w:autoSpaceDE w:val="0"/>
+              <w:autoSpaceDN w:val="0"/>
+              <w:adjustRightInd w:val="0"/>
+              <w:spacing w:after="240" w:line="300" w:lineRule="atLeast"/>
+              <w:rPr>
+                <w:rFonts w:ascii="Times" w:eastAsiaTheme="minorHAnsi" w:hAnsi="Times" w:cs="Times"/>
+                <w:color w:val="000000"/>
+                <w:sz w:val="26"/>
+                <w:szCs w:val="26"/>
+                <w:lang w:val="en-AU"/>
+              </w:rPr>
+            </w:pPr>
+            <w:r>
+              <w:rPr>
+                <w:rFonts w:ascii="Times" w:eastAsiaTheme="minorHAnsi" w:hAnsi="Times" w:cs="Times"/>
+                <w:color w:val="000000"/>
+                <w:sz w:val="26"/>
+                <w:szCs w:val="26"/>
+                <w:lang w:val="en-AU"/>
+              </w:rPr>
+              <w:t xml:space="preserve">There is a change log that records specific changes that have been made. </w:t>
+            </w:r>
+          </w:p>
+          <w:p>
+            <w:pPr>
+              <w:autoSpaceDE w:val="0"/>
+              <w:autoSpaceDN w:val="0"/>
+              <w:adjustRightInd w:val="0"/>
+              <w:spacing w:after="240" w:line="300" w:lineRule="atLeast"/>
+              <w:rPr>
+                <w:rFonts w:ascii="Times" w:eastAsiaTheme="minorHAnsi" w:hAnsi="Times" w:cs="Times"/>
+                <w:color w:val="000000"/>
+                <w:sz w:val="24"/>
+                <w:szCs w:val="24"/>
+                <w:lang w:val="en-AU"/>
+              </w:rPr>
+            </w:pPr>
+            <w:r>
+              <w:rPr>
+                <w:rFonts w:ascii="Times" w:eastAsiaTheme="minorHAnsi" w:hAnsi="Times" w:cs="Times"/>
+                <w:color w:val="000000"/>
+                <w:sz w:val="26"/>
+                <w:szCs w:val="26"/>
+                <w:lang w:val="en-AU"/>
+              </w:rPr>
+              <w:t xml:space="preserve">The Vision reflects most lessons learned and the outcomes of most risk mitigation strategies that have been enacted. </w:t>
+            </w:r>
+          </w:p>
+          <w:p>
+            <w:pPr>
+              <w:rPr>
+                <w:rFonts w:ascii="Arial" w:hAnsi="Arial" w:cs="Arial"/>
+              </w:rPr>
+            </w:pPr>
+          </w:p>
+          <w:p>
+            <w:pPr>
               <w:rPr>
                 <w:rFonts w:ascii="Arial" w:hAnsi="Arial" w:cs="Arial"/>
               </w:rPr>
@@ -973,6 +1257,269 @@
           </w:p>
           <w:p>
             <w:pPr>
+              <w:autoSpaceDE w:val="0"/>
+              <w:autoSpaceDN w:val="0"/>
+              <w:adjustRightInd w:val="0"/>
+              <w:spacing w:after="240" w:line="300" w:lineRule="atLeast"/>
+              <w:rPr>
+                <w:rFonts w:ascii="Times" w:eastAsiaTheme="minorHAnsi" w:hAnsi="Times" w:cs="Times"/>
+                <w:color w:val="000000"/>
+                <w:sz w:val="24"/>
+                <w:szCs w:val="24"/>
+                <w:lang w:val="en-AU"/>
+              </w:rPr>
+            </w:pPr>
+            <w:r>
+              <w:rPr>
+                <w:rFonts w:ascii="Times" w:eastAsiaTheme="minorHAnsi" w:hAnsi="Times" w:cs="Times"/>
+                <w:color w:val="000000"/>
+                <w:sz w:val="26"/>
+                <w:szCs w:val="26"/>
+                <w:lang w:val="en-AU"/>
+              </w:rPr>
+              <w:t xml:space="preserve">ll DI criteria as specified in LCOM Requirement Model criteria. </w:t>
+            </w:r>
+          </w:p>
+          <w:p>
+            <w:pPr>
+              <w:autoSpaceDE w:val="0"/>
+              <w:autoSpaceDN w:val="0"/>
+              <w:adjustRightInd w:val="0"/>
+              <w:spacing w:after="240" w:line="300" w:lineRule="atLeast"/>
+              <w:rPr>
+                <w:rFonts w:ascii="Times" w:eastAsiaTheme="minorHAnsi" w:hAnsi="Times" w:cs="Times"/>
+                <w:color w:val="000000"/>
+                <w:sz w:val="24"/>
+                <w:szCs w:val="24"/>
+                <w:lang w:val="en-AU"/>
+              </w:rPr>
+            </w:pPr>
+            <w:r>
+              <w:rPr>
+                <w:rFonts w:ascii="Times" w:eastAsiaTheme="minorHAnsi" w:hAnsi="Times" w:cs="Times"/>
+                <w:color w:val="000000"/>
+                <w:sz w:val="26"/>
+                <w:szCs w:val="26"/>
+                <w:lang w:val="en-AU"/>
+              </w:rPr>
+              <w:t xml:space="preserve">The requirement model </w:t>
+            </w:r>
+            <w:r>
+              <w:rPr>
+                <w:rFonts w:ascii="Times" w:eastAsiaTheme="minorHAnsi" w:hAnsi="Times" w:cs="Times"/>
+                <w:b/>
+                <w:bCs/>
+                <w:color w:val="000000"/>
+                <w:sz w:val="26"/>
+                <w:szCs w:val="26"/>
+                <w:lang w:val="en-AU"/>
+              </w:rPr>
+              <w:t xml:space="preserve">includes a full use case description for the CCRD use case </w:t>
+            </w:r>
+            <w:r>
+              <w:rPr>
+                <w:rFonts w:ascii="Times" w:eastAsiaTheme="minorHAnsi" w:hAnsi="Times" w:cs="Times"/>
+                <w:color w:val="000000"/>
+                <w:sz w:val="26"/>
+                <w:szCs w:val="26"/>
+                <w:lang w:val="en-AU"/>
+              </w:rPr>
+              <w:t xml:space="preserve">which identifies the normal and </w:t>
+            </w:r>
+            <w:r>
+              <w:rPr>
+                <w:rFonts w:ascii="Times" w:eastAsiaTheme="minorHAnsi" w:hAnsi="Times" w:cs="Times"/>
+                <w:b/>
+                <w:bCs/>
+                <w:color w:val="000000"/>
+                <w:sz w:val="26"/>
+                <w:szCs w:val="26"/>
+                <w:lang w:val="en-AU"/>
+              </w:rPr>
+              <w:t xml:space="preserve">most </w:t>
+            </w:r>
+            <w:r>
+              <w:rPr>
+                <w:rFonts w:ascii="Times" w:eastAsiaTheme="minorHAnsi" w:hAnsi="Times" w:cs="Times"/>
+                <w:color w:val="000000"/>
+                <w:sz w:val="26"/>
+                <w:szCs w:val="26"/>
+                <w:lang w:val="en-AU"/>
+              </w:rPr>
+              <w:t xml:space="preserve">alternate and exception flows, and adheres to sound use case description conventions, and also </w:t>
+            </w:r>
+            <w:r>
+              <w:rPr>
+                <w:rFonts w:ascii="Times" w:eastAsiaTheme="minorHAnsi" w:hAnsi="Times" w:cs="Times"/>
+                <w:b/>
+                <w:bCs/>
+                <w:color w:val="000000"/>
+                <w:sz w:val="26"/>
+                <w:szCs w:val="26"/>
+                <w:lang w:val="en-AU"/>
+              </w:rPr>
+              <w:t xml:space="preserve">identifies non-functional requirements </w:t>
+            </w:r>
+            <w:r>
+              <w:rPr>
+                <w:rFonts w:ascii="Times" w:eastAsiaTheme="minorHAnsi" w:hAnsi="Times" w:cs="Times"/>
+                <w:color w:val="000000"/>
+                <w:sz w:val="26"/>
+                <w:szCs w:val="26"/>
+                <w:lang w:val="en-AU"/>
+              </w:rPr>
+              <w:t xml:space="preserve">for the use case.. </w:t>
+            </w:r>
+          </w:p>
+          <w:p>
+            <w:pPr>
+              <w:autoSpaceDE w:val="0"/>
+              <w:autoSpaceDN w:val="0"/>
+              <w:adjustRightInd w:val="0"/>
+              <w:spacing w:after="240" w:line="300" w:lineRule="atLeast"/>
+              <w:rPr>
+                <w:rFonts w:ascii="Times" w:eastAsiaTheme="minorHAnsi" w:hAnsi="Times" w:cs="Times"/>
+                <w:color w:val="000000"/>
+                <w:sz w:val="24"/>
+                <w:szCs w:val="24"/>
+                <w:lang w:val="en-AU"/>
+              </w:rPr>
+            </w:pPr>
+            <w:r>
+              <w:rPr>
+                <w:rFonts w:ascii="Times" w:eastAsiaTheme="minorHAnsi" w:hAnsi="Times" w:cs="Times"/>
+                <w:color w:val="000000"/>
+                <w:sz w:val="26"/>
+                <w:szCs w:val="26"/>
+                <w:lang w:val="en-AU"/>
+              </w:rPr>
+              <w:t xml:space="preserve">The requirement model sets out a </w:t>
+            </w:r>
+            <w:r>
+              <w:rPr>
+                <w:rFonts w:ascii="Times" w:eastAsiaTheme="minorHAnsi" w:hAnsi="Times" w:cs="Times"/>
+                <w:b/>
+                <w:bCs/>
+                <w:color w:val="000000"/>
+                <w:sz w:val="26"/>
+                <w:szCs w:val="26"/>
+                <w:lang w:val="en-AU"/>
+              </w:rPr>
+              <w:t xml:space="preserve">reasonably </w:t>
+            </w:r>
+            <w:r>
+              <w:rPr>
+                <w:rFonts w:ascii="Times" w:eastAsiaTheme="minorHAnsi" w:hAnsi="Times" w:cs="Times"/>
+                <w:b/>
+                <w:bCs/>
+                <w:color w:val="000000"/>
+                <w:sz w:val="26"/>
+                <w:szCs w:val="26"/>
+                <w:lang w:val="en-AU"/>
+              </w:rPr>
+              <w:t>t</w:t>
+            </w:r>
+            <w:r>
+              <w:rPr>
+                <w:rFonts w:ascii="Times" w:eastAsiaTheme="minorHAnsi" w:hAnsi="Times" w:cs="Times"/>
+                <w:b/>
+                <w:bCs/>
+                <w:color w:val="000000"/>
+                <w:sz w:val="26"/>
+                <w:szCs w:val="26"/>
+                <w:lang w:val="en-AU"/>
+              </w:rPr>
+              <w:t xml:space="preserve">horough </w:t>
+            </w:r>
+            <w:r>
+              <w:rPr>
+                <w:rFonts w:ascii="Times" w:eastAsiaTheme="minorHAnsi" w:hAnsi="Times" w:cs="Times"/>
+                <w:color w:val="000000"/>
+                <w:sz w:val="26"/>
+                <w:szCs w:val="26"/>
+                <w:lang w:val="en-AU"/>
+              </w:rPr>
+              <w:t xml:space="preserve">set of </w:t>
+            </w:r>
+            <w:r>
+              <w:rPr>
+                <w:rFonts w:ascii="Times" w:eastAsiaTheme="minorHAnsi" w:hAnsi="Times" w:cs="Times"/>
+                <w:b/>
+                <w:bCs/>
+                <w:color w:val="000000"/>
+                <w:sz w:val="26"/>
+                <w:szCs w:val="26"/>
+                <w:lang w:val="en-AU"/>
+              </w:rPr>
+              <w:t xml:space="preserve">realistic and achieveable specific </w:t>
+            </w:r>
+            <w:r>
+              <w:rPr>
+                <w:rFonts w:ascii="Times" w:eastAsiaTheme="minorHAnsi" w:hAnsi="Times" w:cs="Times"/>
+                <w:color w:val="000000"/>
+                <w:sz w:val="26"/>
+                <w:szCs w:val="26"/>
+                <w:lang w:val="en-AU"/>
+              </w:rPr>
+              <w:t xml:space="preserve">functional and non-functional goals for the project. </w:t>
+            </w:r>
+          </w:p>
+          <w:p>
+            <w:pPr>
+              <w:autoSpaceDE w:val="0"/>
+              <w:autoSpaceDN w:val="0"/>
+              <w:adjustRightInd w:val="0"/>
+              <w:spacing w:after="240" w:line="300" w:lineRule="atLeast"/>
+              <w:rPr>
+                <w:rFonts w:ascii="Times" w:eastAsiaTheme="minorHAnsi" w:hAnsi="Times" w:cs="Times"/>
+                <w:color w:val="000000"/>
+                <w:sz w:val="24"/>
+                <w:szCs w:val="24"/>
+                <w:lang w:val="en-AU"/>
+              </w:rPr>
+            </w:pPr>
+            <w:r>
+              <w:rPr>
+                <w:rFonts w:ascii="Times" w:eastAsiaTheme="minorHAnsi" w:hAnsi="Times" w:cs="Times"/>
+                <w:color w:val="000000"/>
+                <w:sz w:val="26"/>
+                <w:szCs w:val="26"/>
+                <w:lang w:val="en-AU"/>
+              </w:rPr>
+              <w:t xml:space="preserve">The requirement model reflects </w:t>
+            </w:r>
+            <w:r>
+              <w:rPr>
+                <w:rFonts w:ascii="Times" w:eastAsiaTheme="minorHAnsi" w:hAnsi="Times" w:cs="Times"/>
+                <w:b/>
+                <w:bCs/>
+                <w:color w:val="000000"/>
+                <w:sz w:val="26"/>
+                <w:szCs w:val="26"/>
+                <w:lang w:val="en-AU"/>
+              </w:rPr>
+              <w:t xml:space="preserve">most </w:t>
+            </w:r>
+            <w:r>
+              <w:rPr>
+                <w:rFonts w:ascii="Times" w:eastAsiaTheme="minorHAnsi" w:hAnsi="Times" w:cs="Times"/>
+                <w:color w:val="000000"/>
+                <w:sz w:val="26"/>
+                <w:szCs w:val="26"/>
+                <w:lang w:val="en-AU"/>
+              </w:rPr>
+              <w:t xml:space="preserve">lessons learned during the Elaboration Phase. </w:t>
+            </w:r>
+          </w:p>
+          <w:p>
+            <w:pPr>
+              <w:rPr>
+                <w:rFonts w:ascii="Arial" w:hAnsi="Arial" w:cs="Arial"/>
+              </w:rPr>
+            </w:pPr>
+          </w:p>
+          <w:p>
+            <w:pPr>
               <w:rPr>
                 <w:rFonts w:ascii="Arial" w:hAnsi="Arial" w:cs="Arial"/>
               </w:rPr>
@@ -1125,6 +1672,154 @@
           </w:p>
           <w:p>
             <w:pPr>
+              <w:autoSpaceDE w:val="0"/>
+              <w:autoSpaceDN w:val="0"/>
+              <w:adjustRightInd w:val="0"/>
+              <w:spacing w:after="240" w:line="300" w:lineRule="atLeast"/>
+              <w:rPr>
+                <w:rFonts w:ascii="Times" w:eastAsiaTheme="minorHAnsi" w:hAnsi="Times" w:cs="Times"/>
+                <w:color w:val="000000"/>
+                <w:sz w:val="24"/>
+                <w:szCs w:val="24"/>
+                <w:lang w:val="en-AU"/>
+              </w:rPr>
+            </w:pPr>
+            <w:r>
+              <w:rPr>
+                <w:rFonts w:ascii="Times" w:eastAsiaTheme="minorHAnsi" w:hAnsi="Times" w:cs="Times"/>
+                <w:color w:val="000000"/>
+                <w:sz w:val="26"/>
+                <w:szCs w:val="26"/>
+                <w:lang w:val="en-AU"/>
+              </w:rPr>
+              <w:t xml:space="preserve">All DI criteria as specified in LCOM Proposed Architecture criteria. </w:t>
+            </w:r>
+          </w:p>
+          <w:p>
+            <w:pPr>
+              <w:autoSpaceDE w:val="0"/>
+              <w:autoSpaceDN w:val="0"/>
+              <w:adjustRightInd w:val="0"/>
+              <w:spacing w:after="240" w:line="300" w:lineRule="atLeast"/>
+              <w:rPr>
+                <w:rFonts w:ascii="Times" w:eastAsiaTheme="minorHAnsi" w:hAnsi="Times" w:cs="Times"/>
+                <w:color w:val="000000"/>
+                <w:sz w:val="24"/>
+                <w:szCs w:val="24"/>
+                <w:lang w:val="en-AU"/>
+              </w:rPr>
+            </w:pPr>
+            <w:r>
+              <w:rPr>
+                <w:rFonts w:ascii="Times" w:eastAsiaTheme="minorHAnsi" w:hAnsi="Times" w:cs="Times"/>
+                <w:color w:val="000000"/>
+                <w:sz w:val="26"/>
+                <w:szCs w:val="26"/>
+                <w:lang w:val="en-AU"/>
+              </w:rPr>
+              <w:t xml:space="preserve">The architecture </w:t>
+            </w:r>
+            <w:r>
+              <w:rPr>
+                <w:rFonts w:ascii="Times" w:eastAsiaTheme="minorHAnsi" w:hAnsi="Times" w:cs="Times"/>
+                <w:b/>
+                <w:bCs/>
+                <w:color w:val="000000"/>
+                <w:sz w:val="26"/>
+                <w:szCs w:val="26"/>
+                <w:lang w:val="en-AU"/>
+              </w:rPr>
+              <w:t xml:space="preserve">explains </w:t>
+            </w:r>
+            <w:r>
+              <w:rPr>
+                <w:rFonts w:ascii="Times" w:eastAsiaTheme="minorHAnsi" w:hAnsi="Times" w:cs="Times"/>
+                <w:color w:val="000000"/>
+                <w:sz w:val="26"/>
+                <w:szCs w:val="26"/>
+                <w:lang w:val="en-AU"/>
+              </w:rPr>
+              <w:t xml:space="preserve">the approach used to implement the CCRD use case, and supports </w:t>
+            </w:r>
+            <w:r>
+              <w:rPr>
+                <w:rFonts w:ascii="Times" w:eastAsiaTheme="minorHAnsi" w:hAnsi="Times" w:cs="Times"/>
+                <w:b/>
+                <w:bCs/>
+                <w:color w:val="000000"/>
+                <w:sz w:val="26"/>
+                <w:szCs w:val="26"/>
+                <w:lang w:val="en-AU"/>
+              </w:rPr>
+              <w:t xml:space="preserve">all </w:t>
+            </w:r>
+            <w:r>
+              <w:rPr>
+                <w:rFonts w:ascii="Times" w:eastAsiaTheme="minorHAnsi" w:hAnsi="Times" w:cs="Times"/>
+                <w:color w:val="000000"/>
+                <w:sz w:val="26"/>
+                <w:szCs w:val="26"/>
+                <w:lang w:val="en-AU"/>
+              </w:rPr>
+              <w:t xml:space="preserve">remaining functionality and system qualities to be implemented. </w:t>
+            </w:r>
+          </w:p>
+          <w:p>
+            <w:pPr>
+              <w:autoSpaceDE w:val="0"/>
+              <w:autoSpaceDN w:val="0"/>
+              <w:adjustRightInd w:val="0"/>
+              <w:spacing w:after="240" w:line="300" w:lineRule="atLeast"/>
+              <w:rPr>
+                <w:rFonts w:ascii="Times" w:eastAsiaTheme="minorHAnsi" w:hAnsi="Times" w:cs="Times"/>
+                <w:color w:val="000000"/>
+                <w:sz w:val="24"/>
+                <w:szCs w:val="24"/>
+                <w:lang w:val="en-AU"/>
+              </w:rPr>
+            </w:pPr>
+            <w:r>
+              <w:rPr>
+                <w:rFonts w:ascii="Times" w:eastAsiaTheme="minorHAnsi" w:hAnsi="Times" w:cs="Times"/>
+                <w:color w:val="000000"/>
+                <w:sz w:val="26"/>
+                <w:szCs w:val="26"/>
+                <w:lang w:val="en-AU"/>
+              </w:rPr>
+              <w:t xml:space="preserve">The architecture reflects </w:t>
+            </w:r>
+            <w:r>
+              <w:rPr>
+                <w:rFonts w:ascii="Times" w:eastAsiaTheme="minorHAnsi" w:hAnsi="Times" w:cs="Times"/>
+                <w:b/>
+                <w:bCs/>
+                <w:color w:val="000000"/>
+                <w:sz w:val="26"/>
+                <w:szCs w:val="26"/>
+                <w:lang w:val="en-AU"/>
+              </w:rPr>
+              <w:t xml:space="preserve">most </w:t>
+            </w:r>
+            <w:r>
+              <w:rPr>
+                <w:rFonts w:ascii="Times" w:eastAsiaTheme="minorHAnsi" w:hAnsi="Times" w:cs="Times"/>
+                <w:color w:val="000000"/>
+                <w:sz w:val="26"/>
+                <w:szCs w:val="26"/>
+                <w:lang w:val="en-AU"/>
+              </w:rPr>
+              <w:t xml:space="preserve">lessons learned during the Elaboration Phase. </w:t>
+            </w:r>
+          </w:p>
+          <w:p>
+            <w:pPr>
+              <w:rPr>
+                <w:rFonts w:ascii="Arial" w:hAnsi="Arial" w:cs="Arial"/>
+              </w:rPr>
+            </w:pPr>
+          </w:p>
+          <w:p>
+            <w:pPr>
               <w:rPr>
                 <w:rFonts w:ascii="Arial" w:hAnsi="Arial" w:cs="Arial"/>
               </w:rPr>
@@ -1277,6 +1972,187 @@
           </w:p>
           <w:p>
             <w:pPr>
+              <w:autoSpaceDE w:val="0"/>
+              <w:autoSpaceDN w:val="0"/>
+              <w:adjustRightInd w:val="0"/>
+              <w:spacing w:after="240" w:line="300" w:lineRule="atLeast"/>
+              <w:rPr>
+                <w:rFonts w:ascii="Times" w:eastAsiaTheme="minorHAnsi" w:hAnsi="Times" w:cs="Times"/>
+                <w:color w:val="000000"/>
+                <w:sz w:val="24"/>
+                <w:szCs w:val="24"/>
+                <w:lang w:val="en-AU"/>
+              </w:rPr>
+            </w:pPr>
+            <w:r>
+              <w:rPr>
+                <w:rFonts w:ascii="Times" w:eastAsiaTheme="minorHAnsi" w:hAnsi="Times" w:cs="Times"/>
+                <w:color w:val="000000"/>
+                <w:sz w:val="26"/>
+                <w:szCs w:val="26"/>
+                <w:lang w:val="en-AU"/>
+              </w:rPr>
+              <w:t xml:space="preserve">The revised project plan specifes a </w:t>
+            </w:r>
+            <w:r>
+              <w:rPr>
+                <w:rFonts w:ascii="Times" w:eastAsiaTheme="minorHAnsi" w:hAnsi="Times" w:cs="Times"/>
+                <w:b/>
+                <w:bCs/>
+                <w:color w:val="000000"/>
+                <w:sz w:val="26"/>
+                <w:szCs w:val="26"/>
+                <w:lang w:val="en-AU"/>
+              </w:rPr>
+              <w:t xml:space="preserve">realistic and achievable </w:t>
+            </w:r>
+            <w:r>
+              <w:rPr>
+                <w:rFonts w:ascii="Times" w:eastAsiaTheme="minorHAnsi" w:hAnsi="Times" w:cs="Times"/>
+                <w:color w:val="000000"/>
+                <w:sz w:val="26"/>
+                <w:szCs w:val="26"/>
+                <w:lang w:val="en-AU"/>
+              </w:rPr>
+              <w:t xml:space="preserve">schedule to implement the remaining functional and non-functional requirements of the project, and to complete user acceptance testing and deployment. </w:t>
+            </w:r>
+          </w:p>
+          <w:p>
+            <w:pPr>
+              <w:autoSpaceDE w:val="0"/>
+              <w:autoSpaceDN w:val="0"/>
+              <w:adjustRightInd w:val="0"/>
+              <w:spacing w:after="240" w:line="300" w:lineRule="atLeast"/>
+              <w:rPr>
+                <w:rFonts w:ascii="Times" w:eastAsiaTheme="minorHAnsi" w:hAnsi="Times" w:cs="Times"/>
+                <w:color w:val="000000"/>
+                <w:sz w:val="24"/>
+                <w:szCs w:val="24"/>
+                <w:lang w:val="en-AU"/>
+              </w:rPr>
+            </w:pPr>
+            <w:r>
+              <w:rPr>
+                <w:rFonts w:ascii="Times" w:eastAsiaTheme="minorHAnsi" w:hAnsi="Times" w:cs="Times"/>
+                <w:color w:val="000000"/>
+                <w:sz w:val="26"/>
+                <w:szCs w:val="26"/>
+                <w:lang w:val="en-AU"/>
+              </w:rPr>
+              <w:t xml:space="preserve">The plan is </w:t>
+            </w:r>
+          </w:p>
+          <w:p>
+            <w:pPr>
+              <w:autoSpaceDE w:val="0"/>
+              <w:autoSpaceDN w:val="0"/>
+              <w:adjustRightInd w:val="0"/>
+              <w:spacing w:after="240" w:line="300" w:lineRule="atLeast"/>
+              <w:rPr>
+                <w:rFonts w:ascii="Times" w:eastAsiaTheme="minorHAnsi" w:hAnsi="Times" w:cs="Times"/>
+                <w:color w:val="000000"/>
+                <w:sz w:val="24"/>
+                <w:szCs w:val="24"/>
+                <w:lang w:val="en-AU"/>
+              </w:rPr>
+            </w:pPr>
+            <w:r>
+              <w:rPr>
+                <w:rFonts w:ascii="Times" w:eastAsiaTheme="minorHAnsi" w:hAnsi="Times" w:cs="Times"/>
+                <w:b/>
+                <w:bCs/>
+                <w:color w:val="000000"/>
+                <w:sz w:val="26"/>
+                <w:szCs w:val="26"/>
+                <w:lang w:val="en-AU"/>
+              </w:rPr>
+              <w:t xml:space="preserve">clearly related </w:t>
+            </w:r>
+          </w:p>
+          <w:p>
+            <w:pPr>
+              <w:autoSpaceDE w:val="0"/>
+              <w:autoSpaceDN w:val="0"/>
+              <w:adjustRightInd w:val="0"/>
+              <w:spacing w:after="240" w:line="300" w:lineRule="atLeast"/>
+              <w:rPr>
+                <w:rFonts w:ascii="Times" w:eastAsiaTheme="minorHAnsi" w:hAnsi="Times" w:cs="Times"/>
+                <w:color w:val="000000"/>
+                <w:sz w:val="24"/>
+                <w:szCs w:val="24"/>
+                <w:lang w:val="en-AU"/>
+              </w:rPr>
+            </w:pPr>
+            <w:r>
+              <w:rPr>
+                <w:rFonts w:ascii="Times" w:eastAsiaTheme="minorHAnsi" w:hAnsi="Times" w:cs="Times"/>
+                <w:color w:val="000000"/>
+                <w:sz w:val="26"/>
+                <w:szCs w:val="26"/>
+                <w:lang w:val="en-AU"/>
+              </w:rPr>
+              <w:t xml:space="preserve">to the risk prioritisation principles of the UP. </w:t>
+            </w:r>
+          </w:p>
+          <w:p>
+            <w:pPr>
+              <w:autoSpaceDE w:val="0"/>
+              <w:autoSpaceDN w:val="0"/>
+              <w:adjustRightInd w:val="0"/>
+              <w:spacing w:after="240" w:line="300" w:lineRule="atLeast"/>
+              <w:rPr>
+                <w:rFonts w:ascii="Times" w:eastAsiaTheme="minorHAnsi" w:hAnsi="Times" w:cs="Times"/>
+                <w:color w:val="000000"/>
+                <w:sz w:val="24"/>
+                <w:szCs w:val="24"/>
+                <w:lang w:val="en-AU"/>
+              </w:rPr>
+            </w:pPr>
+            <w:r>
+              <w:rPr>
+                <w:rFonts w:ascii="Times" w:eastAsiaTheme="minorHAnsi" w:hAnsi="Times" w:cs="Times"/>
+                <w:color w:val="000000"/>
+                <w:sz w:val="26"/>
+                <w:szCs w:val="26"/>
+                <w:lang w:val="en-AU"/>
+              </w:rPr>
+              <w:t xml:space="preserve">The plan specifies functional targets (ie use cases to be implemented) for each iteration of the Construction Phase, along with other necessary activities. </w:t>
+            </w:r>
+          </w:p>
+          <w:p>
+            <w:pPr>
+              <w:autoSpaceDE w:val="0"/>
+              <w:autoSpaceDN w:val="0"/>
+              <w:adjustRightInd w:val="0"/>
+              <w:spacing w:after="240" w:line="300" w:lineRule="atLeast"/>
+              <w:rPr>
+                <w:rFonts w:ascii="Times" w:eastAsiaTheme="minorHAnsi" w:hAnsi="Times" w:cs="Times"/>
+                <w:color w:val="000000"/>
+                <w:sz w:val="24"/>
+                <w:szCs w:val="24"/>
+                <w:lang w:val="en-AU"/>
+              </w:rPr>
+            </w:pPr>
+            <w:r>
+              <w:rPr>
+                <w:rFonts w:ascii="Times" w:eastAsiaTheme="minorHAnsi" w:hAnsi="Times" w:cs="Times"/>
+                <w:color w:val="000000"/>
+                <w:sz w:val="26"/>
+                <w:szCs w:val="26"/>
+                <w:lang w:val="en-AU"/>
+              </w:rPr>
+              <w:t xml:space="preserve">The plan makes general allowances for contingencies. </w:t>
+            </w:r>
+          </w:p>
+          <w:p>
+            <w:pPr>
+              <w:rPr>
+                <w:rFonts w:ascii="Arial" w:hAnsi="Arial" w:cs="Arial"/>
+              </w:rPr>
+            </w:pPr>
+          </w:p>
+          <w:p>
+            <w:pPr>
               <w:rPr>
                 <w:rFonts w:ascii="Arial" w:hAnsi="Arial" w:cs="Arial"/>
               </w:rPr>
@@ -1424,7 +2300,7 @@
               <w:rPr>
                 <w:rFonts w:ascii="Arial" w:hAnsi="Arial" w:cs="Arial"/>
               </w:rPr>
-              <w:t>Review of Vision Document draft</w:t>
+              <w:t xml:space="preserve">Charnes to review the Vision Document using the criteria stated above in the outcome. Appropriate and thorough comments should be made. </w:t>
             </w:r>
           </w:p>
         </w:tc>
@@ -1563,7 +2439,25 @@
               <w:rPr>
                 <w:rFonts w:ascii="Arial" w:hAnsi="Arial" w:cs="Arial"/>
               </w:rPr>
-              <w:t>Review of Requirements Model draft</w:t>
+              <w:t>Col</w:t>
+            </w:r>
+            <w:r>
+              <w:rPr>
+                <w:rFonts w:ascii="Arial" w:hAnsi="Arial" w:cs="Arial"/>
+              </w:rPr>
+              <w:t xml:space="preserve"> to review the </w:t>
+            </w:r>
+            <w:r>
+              <w:rPr>
+                <w:rFonts w:ascii="Arial" w:hAnsi="Arial" w:cs="Arial"/>
+              </w:rPr>
+              <w:t>Requirements Model</w:t>
+            </w:r>
+            <w:r>
+              <w:rPr>
+                <w:rFonts w:ascii="Arial" w:hAnsi="Arial" w:cs="Arial"/>
+              </w:rPr>
+              <w:t xml:space="preserve"> using the criteria stated above in the outcome. Appropriate and thorough comments should be made.</w:t>
             </w:r>
           </w:p>
         </w:tc>
@@ -1702,7 +2596,13 @@
               <w:rPr>
                 <w:rFonts w:ascii="Arial" w:hAnsi="Arial" w:cs="Arial"/>
               </w:rPr>
-              <w:t>Review of Architecture Document draft</w:t>
+              <w:t>Michelle to review the Architecture Document</w:t>
+            </w:r>
+            <w:r>
+              <w:rPr>
+                <w:rFonts w:ascii="Arial" w:hAnsi="Arial" w:cs="Arial"/>
+              </w:rPr>
+              <w:t xml:space="preserve"> using the criteria stated above in the outcome. Appropriate and thorough comments should be made.</w:t>
             </w:r>
           </w:p>
         </w:tc>
@@ -1841,7 +2741,25 @@
               <w:rPr>
                 <w:rFonts w:ascii="Arial" w:hAnsi="Arial" w:cs="Arial"/>
               </w:rPr>
-              <w:t>Review of Project Plan draft</w:t>
+              <w:t>Aaron</w:t>
+            </w:r>
+            <w:r>
+              <w:rPr>
+                <w:rFonts w:ascii="Arial" w:hAnsi="Arial" w:cs="Arial"/>
+              </w:rPr>
+              <w:t xml:space="preserve"> to review the </w:t>
+            </w:r>
+            <w:r>
+              <w:rPr>
+                <w:rFonts w:ascii="Arial" w:hAnsi="Arial" w:cs="Arial"/>
+              </w:rPr>
+              <w:t>Project Plan</w:t>
+            </w:r>
+            <w:r>
+              <w:rPr>
+                <w:rFonts w:ascii="Arial" w:hAnsi="Arial" w:cs="Arial"/>
+              </w:rPr>
+              <w:t xml:space="preserve"> using the criteria stated above in the outcome. Appropriate and thorough comments should be made.</w:t>
             </w:r>
           </w:p>
         </w:tc>
@@ -1980,7 +2898,7 @@
               <w:rPr>
                 <w:rFonts w:ascii="Arial" w:hAnsi="Arial" w:cs="Arial"/>
               </w:rPr>
-              <w:t>Set up database fields for user data</w:t>
+              <w:t xml:space="preserve">Col to set up all database tables on the MySQL database on the server as stated in the requirement documents. </w:t>
             </w:r>
           </w:p>
         </w:tc>
@@ -2119,7 +3037,7 @@
               <w:rPr>
                 <w:rFonts w:ascii="Arial" w:hAnsi="Arial" w:cs="Arial"/>
               </w:rPr>
-              <w:t>Write PHP script for database commands</w:t>
+              <w:t xml:space="preserve">Michelle to write the PhP scripts that will gather and send the relevant data to and from the database, </w:t>
             </w:r>
           </w:p>
         </w:tc>
@@ -2258,7 +3176,7 @@
               <w:rPr>
                 <w:rFonts w:ascii="Arial" w:hAnsi="Arial" w:cs="Arial"/>
               </w:rPr>
-              <w:t>C# code inside of Unity</w:t>
+              <w:t xml:space="preserve">Charnes to write the C# code inside of Unity for all the classes that will need access to the database. </w:t>
             </w:r>
           </w:p>
         </w:tc>
@@ -2397,7 +3315,13 @@
               <w:rPr>
                 <w:rFonts w:ascii="Arial" w:hAnsi="Arial" w:cs="Arial"/>
               </w:rPr>
-              <w:t xml:space="preserve">Linking the UI to the code. </w:t>
+              <w:t xml:space="preserve">Aaron to link the UI with the C# code created by Charnes. </w:t>
+            </w:r>
+            <w:r>
+              <w:rPr>
+                <w:rFonts w:ascii="Arial" w:hAnsi="Arial" w:cs="Arial"/>
+              </w:rPr>
+              <w:t xml:space="preserve"> </w:t>
             </w:r>
           </w:p>
         </w:tc>
@@ -2469,8 +3393,6 @@
             <w:r>
               <w:t>0</w:t>
             </w:r>
-            <w:bookmarkStart w:id="1" w:name="_GoBack"/>
-            <w:bookmarkEnd w:id="1"/>
           </w:p>
         </w:tc>
         <w:tc>
@@ -2538,7 +3460,13 @@
               <w:rPr>
                 <w:rFonts w:ascii="Arial" w:hAnsi="Arial" w:cs="Arial"/>
               </w:rPr>
-              <w:t>All members to submit 5 questions to text file</w:t>
+              <w:t xml:space="preserve">All members to submit 5 </w:t>
+            </w:r>
+            <w:r>
+              <w:rPr>
+                <w:rFonts w:ascii="Arial" w:hAnsi="Arial" w:cs="Arial"/>
+              </w:rPr>
+              <w:t xml:space="preserve">with possible answers into their branch. </w:t>
             </w:r>
           </w:p>
         </w:tc>
@@ -2629,8 +3557,8 @@
     <w:p>
       <w:pPr>
         <w:sectPr>
-          <w:headerReference w:type="default" r:id="rId5"/>
-          <w:footerReference w:type="default" r:id="rId6"/>
+          <w:headerReference w:type="default" r:id="rId7"/>
+          <w:footerReference w:type="default" r:id="rId8"/>
           <w:pgSz w:w="12240" w:h="15840" w:code="1"/>
           <w:pgMar w:top="1440" w:right="1440" w:bottom="1440" w:left="1440" w:header="720" w:footer="720" w:gutter="0"/>
           <w:cols w:space="720"/>
@@ -2653,7 +3581,6 @@
       <w:tblPr>
         <w:tblStyle w:val="TableGrid"/>
         <w:tblW w:w="0" w:type="auto"/>
-        <w:tblInd w:w="0" w:type="dxa"/>
         <w:tblLook w:val="01E0" w:firstRow="1" w:lastRow="1" w:firstColumn="1" w:lastColumn="1" w:noHBand="0" w:noVBand="0"/>
       </w:tblPr>
       <w:tblGrid>
@@ -2989,6 +3916,31 @@
     </w:sectPr>
   </w:body>
 </w:document>
+</file>
+
+<file path=word/endnotes.xml><?xml version="1.0" encoding="utf-8"?>
+<w:endnotes xmlns:wpc="http://schemas.microsoft.com/office/word/2010/wordprocessingCanvas" xmlns:mo="http://schemas.microsoft.com/office/mac/office/2008/main" xmlns:mc="http://schemas.openxmlformats.org/markup-compatibility/2006" xmlns:mv="urn:schemas-microsoft-com:mac:vml" xmlns:o="urn:schemas-microsoft-com:office:office" xmlns:r="http://schemas.openxmlformats.org/officeDocument/2006/relationships" xmlns:m="http://schemas.openxmlformats.org/officeDocument/2006/math" xmlns:v="urn:schemas-microsoft-com:vml" xmlns:wp14="http://schemas.microsoft.com/office/word/2010/wordprocessingDrawing" xmlns:wp="http://schemas.openxmlformats.org/drawingml/2006/wordprocessingDrawing" xmlns:w10="urn:schemas-microsoft-com:office:word" xmlns:w="http://schemas.openxmlformats.org/wordprocessingml/2006/main" xmlns:w14="http://schemas.microsoft.com/office/word/2010/wordml" xmlns:w15="http://schemas.microsoft.com/office/word/2012/wordml" xmlns:wpg="http://schemas.microsoft.com/office/word/2010/wordprocessingGroup" xmlns:wpi="http://schemas.microsoft.com/office/word/2010/wordprocessingInk" xmlns:wne="http://schemas.microsoft.com/office/word/2006/wordml" xmlns:wps="http://schemas.microsoft.com/office/word/2010/wordprocessingShape" mc:Ignorable="w14 w15 wp14">
+  <w:endnote w:type="separator" w:id="-1">
+    <w:p>
+      <w:pPr>
+        <w:spacing w:line="240" w:lineRule="auto"/>
+      </w:pPr>
+      <w:r>
+        <w:separator/>
+      </w:r>
+    </w:p>
+  </w:endnote>
+  <w:endnote w:type="continuationSeparator" w:id="0">
+    <w:p>
+      <w:pPr>
+        <w:spacing w:line="240" w:lineRule="auto"/>
+      </w:pPr>
+      <w:r>
+        <w:continuationSeparator/>
+      </w:r>
+    </w:p>
+  </w:endnote>
+</w:endnotes>
 </file>
 
 <file path=word/footer1.xml><?xml version="1.0" encoding="utf-8"?>
@@ -3049,21 +4001,11 @@
           <w:r>
             <w:sym w:font="Symbol" w:char="F0D3"/>
           </w:r>
-          <w:r>
-            <w:fldChar w:fldCharType="begin"/>
-          </w:r>
-          <w:r>
-            <w:instrText xml:space="preserve"> DOCPROPERTY "Company"  \* MERGEFORMAT </w:instrText>
-          </w:r>
-          <w:r>
-            <w:fldChar w:fldCharType="separate"/>
-          </w:r>
-          <w:r>
-            <w:t>&lt;Company Name&gt;</w:t>
-          </w:r>
-          <w:r>
-            <w:fldChar w:fldCharType="end"/>
-          </w:r>
+          <w:fldSimple w:instr=" DOCPROPERTY &quot;Company&quot;  \* MERGEFORMAT ">
+            <w:r>
+              <w:t>&lt;Company Name&gt;</w:t>
+            </w:r>
+          </w:fldSimple>
           <w:r>
             <w:t xml:space="preserve">, </w:t>
           </w:r>
@@ -3184,6 +4126,31 @@
 </w:ftr>
 </file>
 
+<file path=word/footnotes.xml><?xml version="1.0" encoding="utf-8"?>
+<w:footnotes xmlns:wpc="http://schemas.microsoft.com/office/word/2010/wordprocessingCanvas" xmlns:mo="http://schemas.microsoft.com/office/mac/office/2008/main" xmlns:mc="http://schemas.openxmlformats.org/markup-compatibility/2006" xmlns:mv="urn:schemas-microsoft-com:mac:vml" xmlns:o="urn:schemas-microsoft-com:office:office" xmlns:r="http://schemas.openxmlformats.org/officeDocument/2006/relationships" xmlns:m="http://schemas.openxmlformats.org/officeDocument/2006/math" xmlns:v="urn:schemas-microsoft-com:vml" xmlns:wp14="http://schemas.microsoft.com/office/word/2010/wordprocessingDrawing" xmlns:wp="http://schemas.openxmlformats.org/drawingml/2006/wordprocessingDrawing" xmlns:w10="urn:schemas-microsoft-com:office:word" xmlns:w="http://schemas.openxmlformats.org/wordprocessingml/2006/main" xmlns:w14="http://schemas.microsoft.com/office/word/2010/wordml" xmlns:w15="http://schemas.microsoft.com/office/word/2012/wordml" xmlns:wpg="http://schemas.microsoft.com/office/word/2010/wordprocessingGroup" xmlns:wpi="http://schemas.microsoft.com/office/word/2010/wordprocessingInk" xmlns:wne="http://schemas.microsoft.com/office/word/2006/wordml" xmlns:wps="http://schemas.microsoft.com/office/word/2010/wordprocessingShape" mc:Ignorable="w14 w15 wp14">
+  <w:footnote w:type="separator" w:id="-1">
+    <w:p>
+      <w:pPr>
+        <w:spacing w:line="240" w:lineRule="auto"/>
+      </w:pPr>
+      <w:r>
+        <w:separator/>
+      </w:r>
+    </w:p>
+  </w:footnote>
+  <w:footnote w:type="continuationSeparator" w:id="0">
+    <w:p>
+      <w:pPr>
+        <w:spacing w:line="240" w:lineRule="auto"/>
+      </w:pPr>
+      <w:r>
+        <w:continuationSeparator/>
+      </w:r>
+    </w:p>
+  </w:footnote>
+</w:footnotes>
+</file>
+
 <file path=word/header1.xml><?xml version="1.0" encoding="utf-8"?>
 <w:hdr xmlns:wpc="http://schemas.microsoft.com/office/word/2010/wordprocessingCanvas" xmlns:mo="http://schemas.microsoft.com/office/mac/office/2008/main" xmlns:mc="http://schemas.openxmlformats.org/markup-compatibility/2006" xmlns:mv="urn:schemas-microsoft-com:mac:vml" xmlns:o="urn:schemas-microsoft-com:office:office" xmlns:r="http://schemas.openxmlformats.org/officeDocument/2006/relationships" xmlns:m="http://schemas.openxmlformats.org/officeDocument/2006/math" xmlns:v="urn:schemas-microsoft-com:vml" xmlns:wp14="http://schemas.microsoft.com/office/word/2010/wordprocessingDrawing" xmlns:wp="http://schemas.openxmlformats.org/drawingml/2006/wordprocessingDrawing" xmlns:w10="urn:schemas-microsoft-com:office:word" xmlns:w="http://schemas.openxmlformats.org/wordprocessingml/2006/main" xmlns:w14="http://schemas.microsoft.com/office/word/2010/wordml" xmlns:w15="http://schemas.microsoft.com/office/word/2012/wordml" xmlns:wpg="http://schemas.microsoft.com/office/word/2010/wordprocessingGroup" xmlns:wpi="http://schemas.microsoft.com/office/word/2010/wordprocessingInk" xmlns:wne="http://schemas.microsoft.com/office/word/2006/wordml" xmlns:wps="http://schemas.microsoft.com/office/word/2010/wordprocessingShape" mc:Ignorable="w14 w15 wp14">
   <w:tbl>
@@ -3243,21 +4210,11 @@
           <w:tcW w:w="6379" w:type="dxa"/>
         </w:tcPr>
         <w:p>
-          <w:r>
-            <w:fldChar w:fldCharType="begin"/>
-          </w:r>
-          <w:r>
-            <w:instrText xml:space="preserve"> TITLE  \* MERGEFORMAT </w:instrText>
-          </w:r>
-          <w:r>
-            <w:fldChar w:fldCharType="separate"/>
-          </w:r>
-          <w:r>
-            <w:t>Iteration Plan</w:t>
-          </w:r>
-          <w:r>
-            <w:fldChar w:fldCharType="end"/>
-          </w:r>
+          <w:fldSimple w:instr=" TITLE  \* MERGEFORMAT ">
+            <w:r>
+              <w:t>Iteration Plan</w:t>
+            </w:r>
+          </w:fldSimple>
         </w:p>
       </w:tc>
       <w:tc>
@@ -3266,19 +4223,7 @@
         </w:tcPr>
         <w:p>
           <w:r>
-            <w:t xml:space="preserve">  Date:  </w:t>
-          </w:r>
-          <w:r>
-            <w:t>April</w:t>
-          </w:r>
-          <w:r>
-            <w:t xml:space="preserve"> </w:t>
-          </w:r>
-          <w:r>
-            <w:t>11</w:t>
-          </w:r>
-          <w:r>
-            <w:t>, 2018</w:t>
+            <w:t xml:space="preserve">  Date:  April 11, 2018</w:t>
           </w:r>
         </w:p>
       </w:tc>
@@ -4429,6 +5374,7 @@
       <w:lang w:eastAsia="en-AU"/>
     </w:rPr>
     <w:tblPr>
+      <w:tblInd w:w="0" w:type="dxa"/>
       <w:tblBorders>
         <w:top w:val="single" w:sz="4" w:space="0" w:color="auto"/>
         <w:left w:val="single" w:sz="4" w:space="0" w:color="auto"/>

</xml_diff>

<commit_message>
Iteration 4 compelted links
Updated doucment with compelted links.
</commit_message>
<xml_diff>
--- a/Iteration Plan 4.docx
+++ b/Iteration Plan 4.docx
@@ -2797,14 +2797,16 @@
                 <w:lang w:eastAsia="ja-JP"/>
               </w:rPr>
             </w:pPr>
-            <w:r>
-              <w:rPr>
-                <w:rFonts w:ascii="Arial" w:hAnsi="Arial" w:cs="Arial"/>
-                <w:color w:val="000000" w:themeColor="text1"/>
-                <w:lang w:eastAsia="ja-JP"/>
-              </w:rPr>
-              <w:t>Complete</w:t>
-            </w:r>
+            <w:hyperlink r:id="rId7" w:history="1">
+              <w:r>
+                <w:rPr>
+                  <w:rStyle w:val="Hyperlink"/>
+                  <w:rFonts w:ascii="Arial" w:hAnsi="Arial" w:cs="Arial"/>
+                  <w:lang w:eastAsia="ja-JP"/>
+                </w:rPr>
+                <w:t>Complete</w:t>
+              </w:r>
+            </w:hyperlink>
           </w:p>
         </w:tc>
         <w:tc>
@@ -2936,14 +2938,16 @@
                 <w:lang w:eastAsia="ja-JP"/>
               </w:rPr>
             </w:pPr>
-            <w:r>
-              <w:rPr>
-                <w:rFonts w:ascii="Arial" w:hAnsi="Arial" w:cs="Arial"/>
-                <w:color w:val="000000" w:themeColor="text1"/>
-                <w:lang w:eastAsia="ja-JP"/>
-              </w:rPr>
-              <w:t>Complete</w:t>
-            </w:r>
+            <w:hyperlink r:id="rId8" w:history="1">
+              <w:r>
+                <w:rPr>
+                  <w:rStyle w:val="Hyperlink"/>
+                  <w:rFonts w:ascii="Arial" w:hAnsi="Arial" w:cs="Arial"/>
+                  <w:lang w:eastAsia="ja-JP"/>
+                </w:rPr>
+                <w:t>Complete</w:t>
+              </w:r>
+            </w:hyperlink>
           </w:p>
         </w:tc>
         <w:tc>
@@ -3365,14 +3369,35 @@
                 <w:lang w:eastAsia="ja-JP"/>
               </w:rPr>
             </w:pPr>
-            <w:r>
+            <w:hyperlink r:id="rId9" w:history="1">
+              <w:r>
+                <w:rPr>
+                  <w:rStyle w:val="Hyperlink"/>
+                  <w:rFonts w:ascii="Arial" w:hAnsi="Arial" w:cs="Arial"/>
+                  <w:lang w:eastAsia="ja-JP"/>
+                </w:rPr>
+                <w:t>Complete</w:t>
+              </w:r>
+            </w:hyperlink>
+          </w:p>
+          <w:p>
+            <w:pPr>
               <w:rPr>
                 <w:rFonts w:ascii="Arial" w:hAnsi="Arial" w:cs="Arial"/>
                 <w:color w:val="000000" w:themeColor="text1"/>
                 <w:lang w:eastAsia="ja-JP"/>
               </w:rPr>
-              <w:t>Complete</w:t>
-            </w:r>
+            </w:pPr>
+            <w:hyperlink r:id="rId10" w:history="1">
+              <w:r>
+                <w:rPr>
+                  <w:rStyle w:val="Hyperlink"/>
+                  <w:rFonts w:ascii="Arial" w:hAnsi="Arial" w:cs="Arial"/>
+                  <w:lang w:eastAsia="ja-JP"/>
+                </w:rPr>
+                <w:t>Complete</w:t>
+              </w:r>
+            </w:hyperlink>
           </w:p>
         </w:tc>
         <w:tc>
@@ -3500,6 +3525,73 @@
             <w:pPr>
               <w:rPr>
                 <w:rFonts w:ascii="Arial" w:hAnsi="Arial" w:cs="Arial"/>
+                <w:color w:val="000000" w:themeColor="text1"/>
+                <w:lang w:eastAsia="ja-JP"/>
+              </w:rPr>
+            </w:pPr>
+            <w:hyperlink r:id="rId11" w:history="1">
+              <w:r>
+                <w:rPr>
+                  <w:rStyle w:val="Hyperlink"/>
+                  <w:rFonts w:ascii="Arial" w:hAnsi="Arial" w:cs="Arial"/>
+                  <w:lang w:eastAsia="ja-JP"/>
+                </w:rPr>
+                <w:t>Complete</w:t>
+              </w:r>
+            </w:hyperlink>
+          </w:p>
+          <w:p>
+            <w:pPr>
+              <w:rPr>
+                <w:rStyle w:val="Hyperlink"/>
+                <w:rFonts w:ascii="Arial" w:hAnsi="Arial" w:cs="Arial"/>
+                <w:lang w:eastAsia="ja-JP"/>
+              </w:rPr>
+            </w:pPr>
+            <w:r>
+              <w:rPr>
+                <w:rFonts w:ascii="Arial" w:hAnsi="Arial" w:cs="Arial"/>
+                <w:color w:val="000000" w:themeColor="text1"/>
+                <w:lang w:eastAsia="ja-JP"/>
+              </w:rPr>
+              <w:fldChar w:fldCharType="begin"/>
+            </w:r>
+            <w:r>
+              <w:rPr>
+                <w:rFonts w:ascii="Arial" w:hAnsi="Arial" w:cs="Arial"/>
+                <w:color w:val="000000" w:themeColor="text1"/>
+                <w:lang w:eastAsia="ja-JP"/>
+              </w:rPr>
+              <w:instrText xml:space="preserve"> HYPERLINK "https://github.com/coldog86/Development-Project/blob/communal/Iteration Plan 2.docx" </w:instrText>
+            </w:r>
+            <w:r>
+              <w:rPr>
+                <w:rFonts w:ascii="Arial" w:hAnsi="Arial" w:cs="Arial"/>
+                <w:color w:val="000000" w:themeColor="text1"/>
+                <w:lang w:eastAsia="ja-JP"/>
+              </w:rPr>
+            </w:r>
+            <w:r>
+              <w:rPr>
+                <w:rFonts w:ascii="Arial" w:hAnsi="Arial" w:cs="Arial"/>
+                <w:color w:val="000000" w:themeColor="text1"/>
+                <w:lang w:eastAsia="ja-JP"/>
+              </w:rPr>
+              <w:fldChar w:fldCharType="separate"/>
+            </w:r>
+            <w:r>
+              <w:rPr>
+                <w:rStyle w:val="Hyperlink"/>
+                <w:rFonts w:ascii="Arial" w:hAnsi="Arial" w:cs="Arial"/>
+                <w:lang w:eastAsia="ja-JP"/>
+              </w:rPr>
+              <w:t>Complete</w:t>
+            </w:r>
+          </w:p>
+          <w:p>
+            <w:pPr>
+              <w:rPr>
+                <w:rFonts w:ascii="Arial" w:hAnsi="Arial" w:cs="Arial"/>
                 <w:color w:val="FF0000"/>
                 <w:lang w:eastAsia="ja-JP"/>
               </w:rPr>
@@ -3510,8 +3602,18 @@
                 <w:color w:val="000000" w:themeColor="text1"/>
                 <w:lang w:eastAsia="ja-JP"/>
               </w:rPr>
-              <w:t>Complete</w:t>
-            </w:r>
+              <w:fldChar w:fldCharType="end"/>
+            </w:r>
+            <w:hyperlink r:id="rId12" w:history="1">
+              <w:r>
+                <w:rPr>
+                  <w:rStyle w:val="Hyperlink"/>
+                  <w:rFonts w:ascii="Arial" w:hAnsi="Arial" w:cs="Arial"/>
+                  <w:lang w:eastAsia="ja-JP"/>
+                </w:rPr>
+                <w:t>Complete</w:t>
+              </w:r>
+            </w:hyperlink>
           </w:p>
         </w:tc>
         <w:tc>
@@ -3657,18 +3759,29 @@
             <w:pPr>
               <w:rPr>
                 <w:rFonts w:ascii="Arial" w:hAnsi="Arial" w:cs="Arial"/>
+                <w:color w:val="000000" w:themeColor="text1"/>
+                <w:lang w:eastAsia="ja-JP"/>
+              </w:rPr>
+            </w:pPr>
+            <w:hyperlink r:id="rId13" w:history="1">
+              <w:r>
+                <w:rPr>
+                  <w:rStyle w:val="Hyperlink"/>
+                  <w:rFonts w:ascii="Arial" w:hAnsi="Arial" w:cs="Arial"/>
+                  <w:lang w:eastAsia="ja-JP"/>
+                </w:rPr>
+                <w:t>Complete</w:t>
+              </w:r>
+            </w:hyperlink>
+          </w:p>
+          <w:p>
+            <w:pPr>
+              <w:rPr>
+                <w:rFonts w:ascii="Arial" w:hAnsi="Arial" w:cs="Arial"/>
                 <w:color w:val="FF0000"/>
                 <w:lang w:eastAsia="ja-JP"/>
               </w:rPr>
             </w:pPr>
-            <w:r>
-              <w:rPr>
-                <w:rFonts w:ascii="Arial" w:hAnsi="Arial" w:cs="Arial"/>
-                <w:color w:val="000000" w:themeColor="text1"/>
-                <w:lang w:eastAsia="ja-JP"/>
-              </w:rPr>
-              <w:t>Complete</w:t>
-            </w:r>
           </w:p>
         </w:tc>
         <w:tc>
@@ -3953,12 +4066,7 @@
           </w:tcPr>
           <w:p>
             <w:r>
-              <w:t>Mi</w:t>
-            </w:r>
-            <w:bookmarkStart w:id="1" w:name="_GoBack"/>
-            <w:bookmarkEnd w:id="1"/>
-            <w:r>
-              <w:t>chelle</w:t>
+              <w:t>Michelle</w:t>
             </w:r>
           </w:p>
         </w:tc>
@@ -4077,14 +4185,16 @@
                 <w:lang w:eastAsia="ja-JP"/>
               </w:rPr>
             </w:pPr>
-            <w:r>
-              <w:rPr>
-                <w:rFonts w:ascii="Arial" w:hAnsi="Arial" w:cs="Arial"/>
-                <w:color w:val="000000" w:themeColor="text1"/>
-                <w:lang w:eastAsia="ja-JP"/>
-              </w:rPr>
-              <w:t>Complete</w:t>
-            </w:r>
+            <w:hyperlink r:id="rId14" w:history="1">
+              <w:r>
+                <w:rPr>
+                  <w:rStyle w:val="Hyperlink"/>
+                  <w:rFonts w:ascii="Arial" w:hAnsi="Arial" w:cs="Arial"/>
+                  <w:lang w:eastAsia="ja-JP"/>
+                </w:rPr>
+                <w:t>Complete</w:t>
+              </w:r>
+            </w:hyperlink>
           </w:p>
         </w:tc>
         <w:tc>
@@ -4212,14 +4322,16 @@
                 <w:lang w:eastAsia="ja-JP"/>
               </w:rPr>
             </w:pPr>
-            <w:r>
-              <w:rPr>
-                <w:rFonts w:ascii="Arial" w:hAnsi="Arial" w:cs="Arial"/>
-                <w:color w:val="000000" w:themeColor="text1"/>
-                <w:lang w:eastAsia="ja-JP"/>
-              </w:rPr>
-              <w:t>Complete</w:t>
-            </w:r>
+            <w:hyperlink r:id="rId15" w:history="1">
+              <w:r>
+                <w:rPr>
+                  <w:rStyle w:val="Hyperlink"/>
+                  <w:rFonts w:ascii="Arial" w:hAnsi="Arial" w:cs="Arial"/>
+                  <w:lang w:eastAsia="ja-JP"/>
+                </w:rPr>
+                <w:t>Complete</w:t>
+              </w:r>
+            </w:hyperlink>
           </w:p>
         </w:tc>
         <w:tc>
@@ -4347,14 +4459,16 @@
                 <w:lang w:eastAsia="ja-JP"/>
               </w:rPr>
             </w:pPr>
-            <w:r>
-              <w:rPr>
-                <w:rFonts w:ascii="Arial" w:hAnsi="Arial" w:cs="Arial"/>
-                <w:color w:val="000000" w:themeColor="text1"/>
-                <w:lang w:eastAsia="ja-JP"/>
-              </w:rPr>
-              <w:t>Complete</w:t>
-            </w:r>
+            <w:hyperlink r:id="rId16" w:history="1">
+              <w:r>
+                <w:rPr>
+                  <w:rStyle w:val="Hyperlink"/>
+                  <w:rFonts w:ascii="Arial" w:hAnsi="Arial" w:cs="Arial"/>
+                  <w:lang w:eastAsia="ja-JP"/>
+                </w:rPr>
+                <w:t>Complete</w:t>
+              </w:r>
+            </w:hyperlink>
           </w:p>
         </w:tc>
         <w:tc>
@@ -4367,6 +4481,8 @@
             <w:r>
               <w:t>Col</w:t>
             </w:r>
+            <w:bookmarkStart w:id="1" w:name="_GoBack"/>
+            <w:bookmarkEnd w:id="1"/>
           </w:p>
         </w:tc>
         <w:tc>
@@ -4416,8 +4532,8 @@
     <w:p>
       <w:pPr>
         <w:sectPr>
-          <w:headerReference w:type="default" r:id="rId7"/>
-          <w:footerReference w:type="default" r:id="rId8"/>
+          <w:headerReference w:type="default" r:id="rId17"/>
+          <w:footerReference w:type="default" r:id="rId18"/>
           <w:pgSz w:w="12240" w:h="15840" w:code="1"/>
           <w:pgMar w:top="1440" w:right="1440" w:bottom="1440" w:left="1440" w:header="720" w:footer="720" w:gutter="0"/>
           <w:cols w:space="720"/>
@@ -4937,21 +5053,11 @@
           <w:r>
             <w:sym w:font="Symbol" w:char="F0D3"/>
           </w:r>
-          <w:r>
-            <w:fldChar w:fldCharType="begin"/>
-          </w:r>
-          <w:r>
-            <w:instrText xml:space="preserve"> DOCPROPERTY "Company"  \* MERGEFORMAT </w:instrText>
-          </w:r>
-          <w:r>
-            <w:fldChar w:fldCharType="separate"/>
-          </w:r>
-          <w:r>
-            <w:t>&lt;Company Name&gt;</w:t>
-          </w:r>
-          <w:r>
-            <w:fldChar w:fldCharType="end"/>
-          </w:r>
+          <w:fldSimple w:instr=" DOCPROPERTY &quot;Company&quot;  \* MERGEFORMAT ">
+            <w:r>
+              <w:t>&lt;Company Name&gt;</w:t>
+            </w:r>
+          </w:fldSimple>
           <w:r>
             <w:t xml:space="preserve">, </w:t>
           </w:r>
@@ -5156,21 +5262,11 @@
           <w:tcW w:w="6379" w:type="dxa"/>
         </w:tcPr>
         <w:p>
-          <w:r>
-            <w:fldChar w:fldCharType="begin"/>
-          </w:r>
-          <w:r>
-            <w:instrText xml:space="preserve"> TITLE  \* MERGEFORMAT </w:instrText>
-          </w:r>
-          <w:r>
-            <w:fldChar w:fldCharType="separate"/>
-          </w:r>
-          <w:r>
-            <w:t>Iteration Plan</w:t>
-          </w:r>
-          <w:r>
-            <w:fldChar w:fldCharType="end"/>
-          </w:r>
+          <w:fldSimple w:instr=" TITLE  \* MERGEFORMAT ">
+            <w:r>
+              <w:t>Iteration Plan</w:t>
+            </w:r>
+          </w:fldSimple>
         </w:p>
       </w:tc>
       <w:tc>
@@ -6347,6 +6443,17 @@
       </w:tblCellMar>
     </w:tblPr>
   </w:style>
+  <w:style w:type="character" w:styleId="Hyperlink">
+    <w:name w:val="Hyperlink"/>
+    <w:basedOn w:val="DefaultParagraphFont"/>
+    <w:uiPriority w:val="99"/>
+    <w:unhideWhenUsed/>
+    <w:rsid w:val="00FF48A1"/>
+    <w:rPr>
+      <w:color w:val="0563C1" w:themeColor="hyperlink"/>
+      <w:u w:val="single"/>
+    </w:rPr>
+  </w:style>
 </w:styles>
 </file>
 

</xml_diff>